<commit_message>
added loading spinner and docs
</commit_message>
<xml_diff>
--- a/docs/Lab_1.docx
+++ b/docs/Lab_1.docx
@@ -1147,7 +1147,7 @@
         <w:pStyle w:val="ListParagraph"/>
         <w:numPr>
           <w:ilvl w:val="0"/>
-          <w:numId w:val="18"/>
+          <w:numId w:val="20"/>
         </w:numPr>
         <w:ind w:left="0" w:firstLine="567"/>
       </w:pPr>
@@ -1160,7 +1160,7 @@
         <w:pStyle w:val="ListParagraph"/>
         <w:numPr>
           <w:ilvl w:val="0"/>
-          <w:numId w:val="18"/>
+          <w:numId w:val="20"/>
         </w:numPr>
         <w:ind w:left="0" w:firstLine="567"/>
       </w:pPr>
@@ -1173,7 +1173,7 @@
         <w:pStyle w:val="ListParagraph"/>
         <w:numPr>
           <w:ilvl w:val="0"/>
-          <w:numId w:val="18"/>
+          <w:numId w:val="20"/>
         </w:numPr>
         <w:ind w:left="0" w:firstLine="567"/>
       </w:pPr>
@@ -1186,7 +1186,10 @@
       </w:r>
       <w:proofErr w:type="spellEnd"/>
       <w:r>
-        <w:t>.).</w:t>
+        <w:t>.)</w:t>
+      </w:r>
+      <w:r>
+        <w:t>.</w:t>
       </w:r>
     </w:p>
     <w:p>
@@ -1319,15 +1322,16 @@
     </w:p>
     <w:p>
       <w:pPr>
+        <w:ind w:firstLine="567"/>
+      </w:pPr>
+      <w:r>
         <w:rPr>
           <w:lang w:val="en-US"/>
         </w:rPr>
-      </w:pPr>
-      <w:r>
-        <w:rPr>
-          <w:lang w:val="en-US"/>
-        </w:rPr>
-        <w:t>API:</w:t>
+        <w:t>API</w:t>
+      </w:r>
+      <w:r>
+        <w:t>:</w:t>
       </w:r>
     </w:p>
     <w:p>
@@ -1335,12 +1339,15 @@
         <w:pStyle w:val="ListParagraph"/>
         <w:numPr>
           <w:ilvl w:val="0"/>
-          <w:numId w:val="19"/>
+          <w:numId w:val="22"/>
         </w:numPr>
         <w:ind w:left="0" w:firstLine="567"/>
       </w:pPr>
       <w:r>
-        <w:t xml:space="preserve">Изображения: </w:t>
+        <w:t>и</w:t>
+      </w:r>
+      <w:r>
+        <w:t xml:space="preserve">зображения: </w:t>
       </w:r>
       <w:hyperlink r:id="rId8" w:history="1">
         <w:r>
@@ -1351,7 +1358,7 @@
         </w:r>
       </w:hyperlink>
       <w:r>
-        <w:t xml:space="preserve"> </w:t>
+        <w:t>;</w:t>
       </w:r>
     </w:p>
     <w:p>
@@ -1359,12 +1366,15 @@
         <w:pStyle w:val="ListParagraph"/>
         <w:numPr>
           <w:ilvl w:val="0"/>
-          <w:numId w:val="19"/>
+          <w:numId w:val="22"/>
         </w:numPr>
         <w:ind w:left="0" w:firstLine="567"/>
       </w:pPr>
       <w:r>
-        <w:t xml:space="preserve">Позиция МКС: </w:t>
+        <w:t>п</w:t>
+      </w:r>
+      <w:r>
+        <w:t xml:space="preserve">озиция МКС: </w:t>
       </w:r>
       <w:hyperlink r:id="rId9" w:history="1">
         <w:r>
@@ -1375,7 +1385,7 @@
         </w:r>
       </w:hyperlink>
       <w:r>
-        <w:t xml:space="preserve"> </w:t>
+        <w:t>;</w:t>
       </w:r>
     </w:p>
     <w:p>
@@ -1383,34 +1393,27 @@
         <w:pStyle w:val="ListParagraph"/>
         <w:numPr>
           <w:ilvl w:val="0"/>
-          <w:numId w:val="19"/>
+          <w:numId w:val="22"/>
         </w:numPr>
         <w:ind w:left="0" w:firstLine="567"/>
       </w:pPr>
       <w:r>
-        <w:t xml:space="preserve">Рецепты: </w:t>
-      </w:r>
-      <w:r>
-        <w:rPr>
-          <w:rStyle w:val="Hyperlink"/>
-        </w:rPr>
-        <w:t>https://www.edamam.com/</w:t>
-      </w:r>
-      <w:r>
-        <w:rPr>
-          <w:rStyle w:val="Hyperlink"/>
-        </w:rPr>
-        <w:t xml:space="preserve"> </w:t>
+        <w:t>р</w:t>
       </w:r>
       <w:bookmarkStart w:id="5" w:name="_GoBack"/>
       <w:bookmarkEnd w:id="5"/>
-    </w:p>
-    <w:p>
-      <w:pPr>
-        <w:pStyle w:val="ListParagraph"/>
-        <w:ind w:left="0" w:firstLine="0"/>
-        <w:jc w:val="center"/>
-      </w:pPr>
+      <w:r>
+        <w:t xml:space="preserve">ецепты: </w:t>
+      </w:r>
+      <w:r>
+        <w:rPr>
+          <w:rStyle w:val="Hyperlink"/>
+        </w:rPr>
+        <w:t>https://www.edamam.com/</w:t>
+      </w:r>
+      <w:r>
+        <w:t>.</w:t>
+      </w:r>
     </w:p>
     <w:p>
       <w:pPr>
@@ -1978,6 +1981,118 @@
 <file path=word/numbering.xml><?xml version="1.0" encoding="utf-8"?>
 <w:numbering xmlns:wpc="http://schemas.microsoft.com/office/word/2010/wordprocessingCanvas" xmlns:cx="http://schemas.microsoft.com/office/drawing/2014/chartex" xmlns:cx1="http://schemas.microsoft.com/office/drawing/2015/9/8/chartex" xmlns:cx2="http://schemas.microsoft.com/office/drawing/2015/10/21/chartex" xmlns:cx3="http://schemas.microsoft.com/office/drawing/2016/5/9/chartex" xmlns:cx4="http://schemas.microsoft.com/office/drawing/2016/5/10/chartex" xmlns:cx5="http://schemas.microsoft.com/office/drawing/2016/5/11/chartex" xmlns:cx6="http://schemas.microsoft.com/office/drawing/2016/5/12/chartex" xmlns:cx7="http://schemas.microsoft.com/office/drawing/2016/5/13/chartex" xmlns:cx8="http://schemas.microsoft.com/office/drawing/2016/5/14/chartex" xmlns:mc="http://schemas.openxmlformats.org/markup-compatibility/2006" xmlns:aink="http://schemas.microsoft.com/office/drawing/2016/ink" xmlns:am3d="http://schemas.microsoft.com/office/drawing/2017/model3d" xmlns:o="urn:schemas-microsoft-com:office:office" xmlns:r="http://schemas.openxmlformats.org/officeDocument/2006/relationships" xmlns:m="http://schemas.openxmlformats.org/officeDocument/2006/math" xmlns:v="urn:schemas-microsoft-com:vml" xmlns:wp14="http://schemas.microsoft.com/office/word/2010/wordprocessingDrawing" xmlns:wp="http://schemas.openxmlformats.org/drawingml/2006/wordprocessingDrawing" xmlns:w10="urn:schemas-microsoft-com:office:word" xmlns:w="http://schemas.openxmlformats.org/wordprocessingml/2006/main" xmlns:w14="http://schemas.microsoft.com/office/word/2010/wordml" xmlns:w15="http://schemas.microsoft.com/office/word/2012/wordml" xmlns:w16cid="http://schemas.microsoft.com/office/word/2016/wordml/cid" xmlns:w16se="http://schemas.microsoft.com/office/word/2015/wordml/symex" xmlns:wpg="http://schemas.microsoft.com/office/word/2010/wordprocessingGroup" xmlns:wpi="http://schemas.microsoft.com/office/word/2010/wordprocessingInk" xmlns:wne="http://schemas.microsoft.com/office/word/2006/wordml" xmlns:wps="http://schemas.microsoft.com/office/word/2010/wordprocessingShape" mc:Ignorable="w14 w15 w16se w16cid wp14">
   <w:abstractNum w:abstractNumId="0" w15:restartNumberingAfterBreak="0">
+    <w:nsid w:val="00C11342"/>
+    <w:multiLevelType w:val="hybridMultilevel"/>
+    <w:tmpl w:val="03AE6488"/>
+    <w:lvl w:ilvl="0" w:tplc="E188C4E0">
+      <w:numFmt w:val="bullet"/>
+      <w:lvlText w:val="-"/>
+      <w:lvlJc w:val="left"/>
+      <w:pPr>
+        <w:ind w:left="1287" w:hanging="360"/>
+      </w:pPr>
+      <w:rPr>
+        <w:rFonts w:ascii="Times New Roman" w:eastAsia="Times New Roman" w:hAnsi="Times New Roman" w:cs="Times New Roman" w:hint="default"/>
+      </w:rPr>
+    </w:lvl>
+    <w:lvl w:ilvl="1" w:tplc="04190003" w:tentative="1">
+      <w:start w:val="1"/>
+      <w:numFmt w:val="bullet"/>
+      <w:lvlText w:val="o"/>
+      <w:lvlJc w:val="left"/>
+      <w:pPr>
+        <w:ind w:left="2007" w:hanging="360"/>
+      </w:pPr>
+      <w:rPr>
+        <w:rFonts w:ascii="Courier New" w:hAnsi="Courier New" w:cs="Courier New" w:hint="default"/>
+      </w:rPr>
+    </w:lvl>
+    <w:lvl w:ilvl="2" w:tplc="04190005" w:tentative="1">
+      <w:start w:val="1"/>
+      <w:numFmt w:val="bullet"/>
+      <w:lvlText w:val=""/>
+      <w:lvlJc w:val="left"/>
+      <w:pPr>
+        <w:ind w:left="2727" w:hanging="360"/>
+      </w:pPr>
+      <w:rPr>
+        <w:rFonts w:ascii="Wingdings" w:hAnsi="Wingdings" w:hint="default"/>
+      </w:rPr>
+    </w:lvl>
+    <w:lvl w:ilvl="3" w:tplc="04190001" w:tentative="1">
+      <w:start w:val="1"/>
+      <w:numFmt w:val="bullet"/>
+      <w:lvlText w:val=""/>
+      <w:lvlJc w:val="left"/>
+      <w:pPr>
+        <w:ind w:left="3447" w:hanging="360"/>
+      </w:pPr>
+      <w:rPr>
+        <w:rFonts w:ascii="Symbol" w:hAnsi="Symbol" w:hint="default"/>
+      </w:rPr>
+    </w:lvl>
+    <w:lvl w:ilvl="4" w:tplc="04190003" w:tentative="1">
+      <w:start w:val="1"/>
+      <w:numFmt w:val="bullet"/>
+      <w:lvlText w:val="o"/>
+      <w:lvlJc w:val="left"/>
+      <w:pPr>
+        <w:ind w:left="4167" w:hanging="360"/>
+      </w:pPr>
+      <w:rPr>
+        <w:rFonts w:ascii="Courier New" w:hAnsi="Courier New" w:cs="Courier New" w:hint="default"/>
+      </w:rPr>
+    </w:lvl>
+    <w:lvl w:ilvl="5" w:tplc="04190005" w:tentative="1">
+      <w:start w:val="1"/>
+      <w:numFmt w:val="bullet"/>
+      <w:lvlText w:val=""/>
+      <w:lvlJc w:val="left"/>
+      <w:pPr>
+        <w:ind w:left="4887" w:hanging="360"/>
+      </w:pPr>
+      <w:rPr>
+        <w:rFonts w:ascii="Wingdings" w:hAnsi="Wingdings" w:hint="default"/>
+      </w:rPr>
+    </w:lvl>
+    <w:lvl w:ilvl="6" w:tplc="04190001" w:tentative="1">
+      <w:start w:val="1"/>
+      <w:numFmt w:val="bullet"/>
+      <w:lvlText w:val=""/>
+      <w:lvlJc w:val="left"/>
+      <w:pPr>
+        <w:ind w:left="5607" w:hanging="360"/>
+      </w:pPr>
+      <w:rPr>
+        <w:rFonts w:ascii="Symbol" w:hAnsi="Symbol" w:hint="default"/>
+      </w:rPr>
+    </w:lvl>
+    <w:lvl w:ilvl="7" w:tplc="04190003" w:tentative="1">
+      <w:start w:val="1"/>
+      <w:numFmt w:val="bullet"/>
+      <w:lvlText w:val="o"/>
+      <w:lvlJc w:val="left"/>
+      <w:pPr>
+        <w:ind w:left="6327" w:hanging="360"/>
+      </w:pPr>
+      <w:rPr>
+        <w:rFonts w:ascii="Courier New" w:hAnsi="Courier New" w:cs="Courier New" w:hint="default"/>
+      </w:rPr>
+    </w:lvl>
+    <w:lvl w:ilvl="8" w:tplc="04190005" w:tentative="1">
+      <w:start w:val="1"/>
+      <w:numFmt w:val="bullet"/>
+      <w:lvlText w:val=""/>
+      <w:lvlJc w:val="left"/>
+      <w:pPr>
+        <w:ind w:left="7047" w:hanging="360"/>
+      </w:pPr>
+      <w:rPr>
+        <w:rFonts w:ascii="Wingdings" w:hAnsi="Wingdings" w:hint="default"/>
+      </w:rPr>
+    </w:lvl>
+  </w:abstractNum>
+  <w:abstractNum w:abstractNumId="1" w15:restartNumberingAfterBreak="0">
     <w:nsid w:val="01677151"/>
     <w:multiLevelType w:val="multilevel"/>
     <w:tmpl w:val="C2827382"/>
@@ -2070,13 +2185,125 @@
       </w:pPr>
     </w:lvl>
   </w:abstractNum>
-  <w:abstractNum w:abstractNumId="1" w15:restartNumberingAfterBreak="0">
+  <w:abstractNum w:abstractNumId="2" w15:restartNumberingAfterBreak="0">
     <w:nsid w:val="08DB65DF"/>
     <w:multiLevelType w:val="multilevel"/>
     <w:tmpl w:val="02C0C690"/>
     <w:numStyleLink w:val="1"/>
   </w:abstractNum>
-  <w:abstractNum w:abstractNumId="2" w15:restartNumberingAfterBreak="0">
+  <w:abstractNum w:abstractNumId="3" w15:restartNumberingAfterBreak="0">
+    <w:nsid w:val="15AA5594"/>
+    <w:multiLevelType w:val="hybridMultilevel"/>
+    <w:tmpl w:val="8894243C"/>
+    <w:lvl w:ilvl="0" w:tplc="E188C4E0">
+      <w:numFmt w:val="bullet"/>
+      <w:lvlText w:val="-"/>
+      <w:lvlJc w:val="left"/>
+      <w:pPr>
+        <w:ind w:left="1287" w:hanging="360"/>
+      </w:pPr>
+      <w:rPr>
+        <w:rFonts w:ascii="Times New Roman" w:eastAsia="Times New Roman" w:hAnsi="Times New Roman" w:cs="Times New Roman" w:hint="default"/>
+      </w:rPr>
+    </w:lvl>
+    <w:lvl w:ilvl="1" w:tplc="04190003" w:tentative="1">
+      <w:start w:val="1"/>
+      <w:numFmt w:val="bullet"/>
+      <w:lvlText w:val="o"/>
+      <w:lvlJc w:val="left"/>
+      <w:pPr>
+        <w:ind w:left="2007" w:hanging="360"/>
+      </w:pPr>
+      <w:rPr>
+        <w:rFonts w:ascii="Courier New" w:hAnsi="Courier New" w:cs="Courier New" w:hint="default"/>
+      </w:rPr>
+    </w:lvl>
+    <w:lvl w:ilvl="2" w:tplc="04190005" w:tentative="1">
+      <w:start w:val="1"/>
+      <w:numFmt w:val="bullet"/>
+      <w:lvlText w:val=""/>
+      <w:lvlJc w:val="left"/>
+      <w:pPr>
+        <w:ind w:left="2727" w:hanging="360"/>
+      </w:pPr>
+      <w:rPr>
+        <w:rFonts w:ascii="Wingdings" w:hAnsi="Wingdings" w:hint="default"/>
+      </w:rPr>
+    </w:lvl>
+    <w:lvl w:ilvl="3" w:tplc="04190001" w:tentative="1">
+      <w:start w:val="1"/>
+      <w:numFmt w:val="bullet"/>
+      <w:lvlText w:val=""/>
+      <w:lvlJc w:val="left"/>
+      <w:pPr>
+        <w:ind w:left="3447" w:hanging="360"/>
+      </w:pPr>
+      <w:rPr>
+        <w:rFonts w:ascii="Symbol" w:hAnsi="Symbol" w:hint="default"/>
+      </w:rPr>
+    </w:lvl>
+    <w:lvl w:ilvl="4" w:tplc="04190003" w:tentative="1">
+      <w:start w:val="1"/>
+      <w:numFmt w:val="bullet"/>
+      <w:lvlText w:val="o"/>
+      <w:lvlJc w:val="left"/>
+      <w:pPr>
+        <w:ind w:left="4167" w:hanging="360"/>
+      </w:pPr>
+      <w:rPr>
+        <w:rFonts w:ascii="Courier New" w:hAnsi="Courier New" w:cs="Courier New" w:hint="default"/>
+      </w:rPr>
+    </w:lvl>
+    <w:lvl w:ilvl="5" w:tplc="04190005" w:tentative="1">
+      <w:start w:val="1"/>
+      <w:numFmt w:val="bullet"/>
+      <w:lvlText w:val=""/>
+      <w:lvlJc w:val="left"/>
+      <w:pPr>
+        <w:ind w:left="4887" w:hanging="360"/>
+      </w:pPr>
+      <w:rPr>
+        <w:rFonts w:ascii="Wingdings" w:hAnsi="Wingdings" w:hint="default"/>
+      </w:rPr>
+    </w:lvl>
+    <w:lvl w:ilvl="6" w:tplc="04190001" w:tentative="1">
+      <w:start w:val="1"/>
+      <w:numFmt w:val="bullet"/>
+      <w:lvlText w:val=""/>
+      <w:lvlJc w:val="left"/>
+      <w:pPr>
+        <w:ind w:left="5607" w:hanging="360"/>
+      </w:pPr>
+      <w:rPr>
+        <w:rFonts w:ascii="Symbol" w:hAnsi="Symbol" w:hint="default"/>
+      </w:rPr>
+    </w:lvl>
+    <w:lvl w:ilvl="7" w:tplc="04190003" w:tentative="1">
+      <w:start w:val="1"/>
+      <w:numFmt w:val="bullet"/>
+      <w:lvlText w:val="o"/>
+      <w:lvlJc w:val="left"/>
+      <w:pPr>
+        <w:ind w:left="6327" w:hanging="360"/>
+      </w:pPr>
+      <w:rPr>
+        <w:rFonts w:ascii="Courier New" w:hAnsi="Courier New" w:cs="Courier New" w:hint="default"/>
+      </w:rPr>
+    </w:lvl>
+    <w:lvl w:ilvl="8" w:tplc="04190005" w:tentative="1">
+      <w:start w:val="1"/>
+      <w:numFmt w:val="bullet"/>
+      <w:lvlText w:val=""/>
+      <w:lvlJc w:val="left"/>
+      <w:pPr>
+        <w:ind w:left="7047" w:hanging="360"/>
+      </w:pPr>
+      <w:rPr>
+        <w:rFonts w:ascii="Wingdings" w:hAnsi="Wingdings" w:hint="default"/>
+      </w:rPr>
+    </w:lvl>
+  </w:abstractNum>
+  <w:abstractNum w:abstractNumId="4" w15:restartNumberingAfterBreak="0">
     <w:nsid w:val="1BA009E0"/>
     <w:multiLevelType w:val="hybridMultilevel"/>
     <w:tmpl w:val="0482273E"/>
@@ -2165,7 +2392,7 @@
       </w:pPr>
     </w:lvl>
   </w:abstractNum>
-  <w:abstractNum w:abstractNumId="3" w15:restartNumberingAfterBreak="0">
+  <w:abstractNum w:abstractNumId="5" w15:restartNumberingAfterBreak="0">
     <w:nsid w:val="1EB66F83"/>
     <w:multiLevelType w:val="hybridMultilevel"/>
     <w:tmpl w:val="64626804"/>
@@ -2278,7 +2505,119 @@
       </w:rPr>
     </w:lvl>
   </w:abstractNum>
-  <w:abstractNum w:abstractNumId="4" w15:restartNumberingAfterBreak="0">
+  <w:abstractNum w:abstractNumId="6" w15:restartNumberingAfterBreak="0">
+    <w:nsid w:val="216D134F"/>
+    <w:multiLevelType w:val="hybridMultilevel"/>
+    <w:tmpl w:val="3A02E87A"/>
+    <w:lvl w:ilvl="0" w:tplc="E188C4E0">
+      <w:numFmt w:val="bullet"/>
+      <w:lvlText w:val="-"/>
+      <w:lvlJc w:val="left"/>
+      <w:pPr>
+        <w:ind w:left="1070" w:hanging="360"/>
+      </w:pPr>
+      <w:rPr>
+        <w:rFonts w:ascii="Times New Roman" w:eastAsia="Times New Roman" w:hAnsi="Times New Roman" w:cs="Times New Roman" w:hint="default"/>
+      </w:rPr>
+    </w:lvl>
+    <w:lvl w:ilvl="1" w:tplc="04190003" w:tentative="1">
+      <w:start w:val="1"/>
+      <w:numFmt w:val="bullet"/>
+      <w:lvlText w:val="o"/>
+      <w:lvlJc w:val="left"/>
+      <w:pPr>
+        <w:ind w:left="1790" w:hanging="360"/>
+      </w:pPr>
+      <w:rPr>
+        <w:rFonts w:ascii="Courier New" w:hAnsi="Courier New" w:cs="Courier New" w:hint="default"/>
+      </w:rPr>
+    </w:lvl>
+    <w:lvl w:ilvl="2" w:tplc="04190005" w:tentative="1">
+      <w:start w:val="1"/>
+      <w:numFmt w:val="bullet"/>
+      <w:lvlText w:val=""/>
+      <w:lvlJc w:val="left"/>
+      <w:pPr>
+        <w:ind w:left="2510" w:hanging="360"/>
+      </w:pPr>
+      <w:rPr>
+        <w:rFonts w:ascii="Wingdings" w:hAnsi="Wingdings" w:hint="default"/>
+      </w:rPr>
+    </w:lvl>
+    <w:lvl w:ilvl="3" w:tplc="04190001" w:tentative="1">
+      <w:start w:val="1"/>
+      <w:numFmt w:val="bullet"/>
+      <w:lvlText w:val=""/>
+      <w:lvlJc w:val="left"/>
+      <w:pPr>
+        <w:ind w:left="3230" w:hanging="360"/>
+      </w:pPr>
+      <w:rPr>
+        <w:rFonts w:ascii="Symbol" w:hAnsi="Symbol" w:hint="default"/>
+      </w:rPr>
+    </w:lvl>
+    <w:lvl w:ilvl="4" w:tplc="04190003" w:tentative="1">
+      <w:start w:val="1"/>
+      <w:numFmt w:val="bullet"/>
+      <w:lvlText w:val="o"/>
+      <w:lvlJc w:val="left"/>
+      <w:pPr>
+        <w:ind w:left="3950" w:hanging="360"/>
+      </w:pPr>
+      <w:rPr>
+        <w:rFonts w:ascii="Courier New" w:hAnsi="Courier New" w:cs="Courier New" w:hint="default"/>
+      </w:rPr>
+    </w:lvl>
+    <w:lvl w:ilvl="5" w:tplc="04190005" w:tentative="1">
+      <w:start w:val="1"/>
+      <w:numFmt w:val="bullet"/>
+      <w:lvlText w:val=""/>
+      <w:lvlJc w:val="left"/>
+      <w:pPr>
+        <w:ind w:left="4670" w:hanging="360"/>
+      </w:pPr>
+      <w:rPr>
+        <w:rFonts w:ascii="Wingdings" w:hAnsi="Wingdings" w:hint="default"/>
+      </w:rPr>
+    </w:lvl>
+    <w:lvl w:ilvl="6" w:tplc="04190001" w:tentative="1">
+      <w:start w:val="1"/>
+      <w:numFmt w:val="bullet"/>
+      <w:lvlText w:val=""/>
+      <w:lvlJc w:val="left"/>
+      <w:pPr>
+        <w:ind w:left="5390" w:hanging="360"/>
+      </w:pPr>
+      <w:rPr>
+        <w:rFonts w:ascii="Symbol" w:hAnsi="Symbol" w:hint="default"/>
+      </w:rPr>
+    </w:lvl>
+    <w:lvl w:ilvl="7" w:tplc="04190003" w:tentative="1">
+      <w:start w:val="1"/>
+      <w:numFmt w:val="bullet"/>
+      <w:lvlText w:val="o"/>
+      <w:lvlJc w:val="left"/>
+      <w:pPr>
+        <w:ind w:left="6110" w:hanging="360"/>
+      </w:pPr>
+      <w:rPr>
+        <w:rFonts w:ascii="Courier New" w:hAnsi="Courier New" w:cs="Courier New" w:hint="default"/>
+      </w:rPr>
+    </w:lvl>
+    <w:lvl w:ilvl="8" w:tplc="04190005" w:tentative="1">
+      <w:start w:val="1"/>
+      <w:numFmt w:val="bullet"/>
+      <w:lvlText w:val=""/>
+      <w:lvlJc w:val="left"/>
+      <w:pPr>
+        <w:ind w:left="6830" w:hanging="360"/>
+      </w:pPr>
+      <w:rPr>
+        <w:rFonts w:ascii="Wingdings" w:hAnsi="Wingdings" w:hint="default"/>
+      </w:rPr>
+    </w:lvl>
+  </w:abstractNum>
+  <w:abstractNum w:abstractNumId="7" w15:restartNumberingAfterBreak="0">
     <w:nsid w:val="254D43FF"/>
     <w:multiLevelType w:val="hybridMultilevel"/>
     <w:tmpl w:val="88081F36"/>
@@ -2391,7 +2730,7 @@
       </w:rPr>
     </w:lvl>
   </w:abstractNum>
-  <w:abstractNum w:abstractNumId="5" w15:restartNumberingAfterBreak="0">
+  <w:abstractNum w:abstractNumId="8" w15:restartNumberingAfterBreak="0">
     <w:nsid w:val="337C67E9"/>
     <w:multiLevelType w:val="multilevel"/>
     <w:tmpl w:val="02C0C690"/>
@@ -2507,13 +2846,13 @@
       </w:rPr>
     </w:lvl>
   </w:abstractNum>
-  <w:abstractNum w:abstractNumId="6" w15:restartNumberingAfterBreak="0">
+  <w:abstractNum w:abstractNumId="9" w15:restartNumberingAfterBreak="0">
     <w:nsid w:val="36F51DB3"/>
     <w:multiLevelType w:val="multilevel"/>
     <w:tmpl w:val="4210E03E"/>
     <w:numStyleLink w:val="Style1"/>
   </w:abstractNum>
-  <w:abstractNum w:abstractNumId="7" w15:restartNumberingAfterBreak="0">
+  <w:abstractNum w:abstractNumId="10" w15:restartNumberingAfterBreak="0">
     <w:nsid w:val="39052352"/>
     <w:multiLevelType w:val="hybridMultilevel"/>
     <w:tmpl w:val="7340D2F4"/>
@@ -2626,7 +2965,7 @@
       </w:rPr>
     </w:lvl>
   </w:abstractNum>
-  <w:abstractNum w:abstractNumId="8" w15:restartNumberingAfterBreak="0">
+  <w:abstractNum w:abstractNumId="11" w15:restartNumberingAfterBreak="0">
     <w:nsid w:val="3B6F59B3"/>
     <w:multiLevelType w:val="multilevel"/>
     <w:tmpl w:val="BDA03CDA"/>
@@ -2753,7 +3092,7 @@
       </w:rPr>
     </w:lvl>
   </w:abstractNum>
-  <w:abstractNum w:abstractNumId="9" w15:restartNumberingAfterBreak="0">
+  <w:abstractNum w:abstractNumId="12" w15:restartNumberingAfterBreak="0">
     <w:nsid w:val="3EFF75BE"/>
     <w:multiLevelType w:val="multilevel"/>
     <w:tmpl w:val="4210E03E"/>
@@ -2895,7 +3234,7 @@
       </w:rPr>
     </w:lvl>
   </w:abstractNum>
-  <w:abstractNum w:abstractNumId="10" w15:restartNumberingAfterBreak="0">
+  <w:abstractNum w:abstractNumId="13" w15:restartNumberingAfterBreak="0">
     <w:nsid w:val="3F6A0D2B"/>
     <w:multiLevelType w:val="hybridMultilevel"/>
     <w:tmpl w:val="8DAA3DB8"/>
@@ -2984,13 +3323,13 @@
       </w:pPr>
     </w:lvl>
   </w:abstractNum>
-  <w:abstractNum w:abstractNumId="11" w15:restartNumberingAfterBreak="0">
+  <w:abstractNum w:abstractNumId="14" w15:restartNumberingAfterBreak="0">
     <w:nsid w:val="40BA6DF4"/>
     <w:multiLevelType w:val="multilevel"/>
     <w:tmpl w:val="3A6CA6BE"/>
     <w:numStyleLink w:val="Style2"/>
   </w:abstractNum>
-  <w:abstractNum w:abstractNumId="12" w15:restartNumberingAfterBreak="0">
+  <w:abstractNum w:abstractNumId="15" w15:restartNumberingAfterBreak="0">
     <w:nsid w:val="437C38C9"/>
     <w:multiLevelType w:val="hybridMultilevel"/>
     <w:tmpl w:val="289C3D00"/>
@@ -3079,7 +3418,7 @@
       </w:pPr>
     </w:lvl>
   </w:abstractNum>
-  <w:abstractNum w:abstractNumId="13" w15:restartNumberingAfterBreak="0">
+  <w:abstractNum w:abstractNumId="16" w15:restartNumberingAfterBreak="0">
     <w:nsid w:val="501D3F9F"/>
     <w:multiLevelType w:val="multilevel"/>
     <w:tmpl w:val="3A6CA6BE"/>
@@ -3195,7 +3534,7 @@
       </w:rPr>
     </w:lvl>
   </w:abstractNum>
-  <w:abstractNum w:abstractNumId="14" w15:restartNumberingAfterBreak="0">
+  <w:abstractNum w:abstractNumId="17" w15:restartNumberingAfterBreak="0">
     <w:nsid w:val="72B15069"/>
     <w:multiLevelType w:val="multilevel"/>
     <w:tmpl w:val="B052EE62"/>
@@ -3323,7 +3662,7 @@
       </w:rPr>
     </w:lvl>
   </w:abstractNum>
-  <w:abstractNum w:abstractNumId="15" w15:restartNumberingAfterBreak="0">
+  <w:abstractNum w:abstractNumId="18" w15:restartNumberingAfterBreak="0">
     <w:nsid w:val="733C1B61"/>
     <w:multiLevelType w:val="hybridMultilevel"/>
     <w:tmpl w:val="1B8E999C"/>
@@ -3412,7 +3751,7 @@
       </w:pPr>
     </w:lvl>
   </w:abstractNum>
-  <w:abstractNum w:abstractNumId="16" w15:restartNumberingAfterBreak="0">
+  <w:abstractNum w:abstractNumId="19" w15:restartNumberingAfterBreak="0">
     <w:nsid w:val="759368A3"/>
     <w:multiLevelType w:val="hybridMultilevel"/>
     <w:tmpl w:val="F3C67F66"/>
@@ -3498,7 +3837,7 @@
       </w:pPr>
     </w:lvl>
   </w:abstractNum>
-  <w:abstractNum w:abstractNumId="17" w15:restartNumberingAfterBreak="0">
+  <w:abstractNum w:abstractNumId="20" w15:restartNumberingAfterBreak="0">
     <w:nsid w:val="7AE15BBC"/>
     <w:multiLevelType w:val="hybridMultilevel"/>
     <w:tmpl w:val="EEF004F0"/>
@@ -3611,7 +3950,7 @@
       </w:rPr>
     </w:lvl>
   </w:abstractNum>
-  <w:abstractNum w:abstractNumId="18" w15:restartNumberingAfterBreak="0">
+  <w:abstractNum w:abstractNumId="21" w15:restartNumberingAfterBreak="0">
     <w:nsid w:val="7E474237"/>
     <w:multiLevelType w:val="hybridMultilevel"/>
     <w:tmpl w:val="F2EAC61E"/>
@@ -3698,61 +4037,70 @@
     </w:lvl>
   </w:abstractNum>
   <w:num w:numId="1">
-    <w:abstractNumId w:val="0"/>
+    <w:abstractNumId w:val="1"/>
   </w:num>
   <w:num w:numId="2">
+    <w:abstractNumId w:val="12"/>
+  </w:num>
+  <w:num w:numId="3">
     <w:abstractNumId w:val="9"/>
   </w:num>
-  <w:num w:numId="3">
+  <w:num w:numId="4">
+    <w:abstractNumId w:val="11"/>
+  </w:num>
+  <w:num w:numId="5">
+    <w:abstractNumId w:val="8"/>
+  </w:num>
+  <w:num w:numId="6">
+    <w:abstractNumId w:val="14"/>
+  </w:num>
+  <w:num w:numId="7">
+    <w:abstractNumId w:val="16"/>
+  </w:num>
+  <w:num w:numId="8">
+    <w:abstractNumId w:val="2"/>
+  </w:num>
+  <w:num w:numId="9">
+    <w:abstractNumId w:val="17"/>
+  </w:num>
+  <w:num w:numId="10">
+    <w:abstractNumId w:val="13"/>
+  </w:num>
+  <w:num w:numId="11">
+    <w:abstractNumId w:val="19"/>
+  </w:num>
+  <w:num w:numId="12">
+    <w:abstractNumId w:val="10"/>
+  </w:num>
+  <w:num w:numId="13">
+    <w:abstractNumId w:val="18"/>
+  </w:num>
+  <w:num w:numId="14">
+    <w:abstractNumId w:val="21"/>
+  </w:num>
+  <w:num w:numId="15">
+    <w:abstractNumId w:val="4"/>
+  </w:num>
+  <w:num w:numId="16">
+    <w:abstractNumId w:val="20"/>
+  </w:num>
+  <w:num w:numId="17">
+    <w:abstractNumId w:val="15"/>
+  </w:num>
+  <w:num w:numId="18">
+    <w:abstractNumId w:val="7"/>
+  </w:num>
+  <w:num w:numId="19">
+    <w:abstractNumId w:val="5"/>
+  </w:num>
+  <w:num w:numId="20">
     <w:abstractNumId w:val="6"/>
   </w:num>
-  <w:num w:numId="4">
-    <w:abstractNumId w:val="8"/>
+  <w:num w:numId="21">
+    <w:abstractNumId w:val="3"/>
   </w:num>
-  <w:num w:numId="5">
-    <w:abstractNumId w:val="5"/>
-  </w:num>
-  <w:num w:numId="6">
-    <w:abstractNumId w:val="11"/>
-  </w:num>
-  <w:num w:numId="7">
-    <w:abstractNumId w:val="13"/>
-  </w:num>
-  <w:num w:numId="8">
-    <w:abstractNumId w:val="1"/>
-  </w:num>
-  <w:num w:numId="9">
-    <w:abstractNumId w:val="14"/>
-  </w:num>
-  <w:num w:numId="10">
-    <w:abstractNumId w:val="10"/>
-  </w:num>
-  <w:num w:numId="11">
-    <w:abstractNumId w:val="16"/>
-  </w:num>
-  <w:num w:numId="12">
-    <w:abstractNumId w:val="7"/>
-  </w:num>
-  <w:num w:numId="13">
-    <w:abstractNumId w:val="15"/>
-  </w:num>
-  <w:num w:numId="14">
-    <w:abstractNumId w:val="18"/>
-  </w:num>
-  <w:num w:numId="15">
-    <w:abstractNumId w:val="2"/>
-  </w:num>
-  <w:num w:numId="16">
-    <w:abstractNumId w:val="17"/>
-  </w:num>
-  <w:num w:numId="17">
-    <w:abstractNumId w:val="12"/>
-  </w:num>
-  <w:num w:numId="18">
-    <w:abstractNumId w:val="4"/>
-  </w:num>
-  <w:num w:numId="19">
-    <w:abstractNumId w:val="3"/>
+  <w:num w:numId="22">
+    <w:abstractNumId w:val="0"/>
   </w:num>
   <w:numIdMacAtCleanup w:val="13"/>
 </w:numbering>
@@ -5440,7 +5788,7 @@
 </file>
 
 <file path=customXml/itemProps1.xml><?xml version="1.0" encoding="utf-8"?>
-<ds:datastoreItem xmlns:ds="http://schemas.openxmlformats.org/officeDocument/2006/customXml" ds:itemID="{B8DD191B-369B-457C-BDE6-4CEB3C7FF958}">
+<ds:datastoreItem xmlns:ds="http://schemas.openxmlformats.org/officeDocument/2006/customXml" ds:itemID="{381D3C59-DDDC-4923-B844-EC099CE6F983}">
   <ds:schemaRefs>
     <ds:schemaRef ds:uri="http://schemas.openxmlformats.org/officeDocument/2006/bibliography"/>
   </ds:schemaRefs>

</xml_diff>